<commit_message>
Update CS 342-Project5 - Documentation.docx
</commit_message>
<xml_diff>
--- a/logistics/CS 342-Project5 - Documentation.docx
+++ b/logistics/CS 342-Project5 - Documentation.docx
@@ -1984,7 +1984,64 @@
       </w:r>
       <w:bookmarkEnd w:id="7"/>
     </w:p>
-    <w:p/>
+    <w:p>
+      <w:pPr>
+        <w:jc w:val="center"/>
+      </w:pPr>
+      <w:r>
+        <w:rPr>
+          <w:noProof/>
+        </w:rPr>
+        <w:drawing>
+          <wp:inline distT="0" distB="0" distL="0" distR="0" wp14:anchorId="1C07D93F" wp14:editId="663A0C88">
+            <wp:extent cx="5463540" cy="7134122"/>
+            <wp:effectExtent l="0" t="0" r="3810" b="0"/>
+            <wp:docPr id="1" name="Picture 1"/>
+            <wp:cNvGraphicFramePr>
+              <a:graphicFrameLocks xmlns:a="http://schemas.openxmlformats.org/drawingml/2006/main" noChangeAspect="1"/>
+            </wp:cNvGraphicFramePr>
+            <a:graphic xmlns:a="http://schemas.openxmlformats.org/drawingml/2006/main">
+              <a:graphicData uri="http://schemas.openxmlformats.org/drawingml/2006/picture">
+                <pic:pic xmlns:pic="http://schemas.openxmlformats.org/drawingml/2006/picture">
+                  <pic:nvPicPr>
+                    <pic:cNvPr id="0" name="Picture 1"/>
+                    <pic:cNvPicPr>
+                      <a:picLocks noChangeAspect="1" noChangeArrowheads="1"/>
+                    </pic:cNvPicPr>
+                  </pic:nvPicPr>
+                  <pic:blipFill>
+                    <a:blip r:embed="rId9">
+                      <a:extLst>
+                        <a:ext uri="{28A0092B-C50C-407E-A947-70E740481C1C}">
+                          <a14:useLocalDpi xmlns:a14="http://schemas.microsoft.com/office/drawing/2010/main" val="0"/>
+                        </a:ext>
+                      </a:extLst>
+                    </a:blip>
+                    <a:srcRect/>
+                    <a:stretch>
+                      <a:fillRect/>
+                    </a:stretch>
+                  </pic:blipFill>
+                  <pic:spPr bwMode="auto">
+                    <a:xfrm>
+                      <a:off x="0" y="0"/>
+                      <a:ext cx="5470843" cy="7143658"/>
+                    </a:xfrm>
+                    <a:prstGeom prst="rect">
+                      <a:avLst/>
+                    </a:prstGeom>
+                    <a:noFill/>
+                    <a:ln>
+                      <a:noFill/>
+                    </a:ln>
+                  </pic:spPr>
+                </pic:pic>
+              </a:graphicData>
+            </a:graphic>
+          </wp:inline>
+        </w:drawing>
+      </w:r>
+    </w:p>
     <w:p>
       <w:pPr>
         <w:rPr>
@@ -2012,7 +2069,66 @@
       </w:r>
       <w:bookmarkEnd w:id="8"/>
     </w:p>
-    <w:p/>
+    <w:p>
+      <w:pPr>
+        <w:jc w:val="center"/>
+      </w:pPr>
+      <w:bookmarkStart w:id="9" w:name="_GoBack"/>
+      <w:r>
+        <w:rPr>
+          <w:noProof/>
+        </w:rPr>
+        <w:drawing>
+          <wp:inline distT="0" distB="0" distL="0" distR="0" wp14:anchorId="47AA2785" wp14:editId="38CDD978">
+            <wp:extent cx="5935980" cy="6736080"/>
+            <wp:effectExtent l="0" t="0" r="7620" b="7620"/>
+            <wp:docPr id="2" name="Picture 2"/>
+            <wp:cNvGraphicFramePr>
+              <a:graphicFrameLocks xmlns:a="http://schemas.openxmlformats.org/drawingml/2006/main" noChangeAspect="1"/>
+            </wp:cNvGraphicFramePr>
+            <a:graphic xmlns:a="http://schemas.openxmlformats.org/drawingml/2006/main">
+              <a:graphicData uri="http://schemas.openxmlformats.org/drawingml/2006/picture">
+                <pic:pic xmlns:pic="http://schemas.openxmlformats.org/drawingml/2006/picture">
+                  <pic:nvPicPr>
+                    <pic:cNvPr id="0" name="Picture 2"/>
+                    <pic:cNvPicPr>
+                      <a:picLocks noChangeAspect="1" noChangeArrowheads="1"/>
+                    </pic:cNvPicPr>
+                  </pic:nvPicPr>
+                  <pic:blipFill>
+                    <a:blip r:embed="rId10">
+                      <a:extLst>
+                        <a:ext uri="{28A0092B-C50C-407E-A947-70E740481C1C}">
+                          <a14:useLocalDpi xmlns:a14="http://schemas.microsoft.com/office/drawing/2010/main" val="0"/>
+                        </a:ext>
+                      </a:extLst>
+                    </a:blip>
+                    <a:srcRect/>
+                    <a:stretch>
+                      <a:fillRect/>
+                    </a:stretch>
+                  </pic:blipFill>
+                  <pic:spPr bwMode="auto">
+                    <a:xfrm>
+                      <a:off x="0" y="0"/>
+                      <a:ext cx="5935980" cy="6736080"/>
+                    </a:xfrm>
+                    <a:prstGeom prst="rect">
+                      <a:avLst/>
+                    </a:prstGeom>
+                    <a:noFill/>
+                    <a:ln>
+                      <a:noFill/>
+                    </a:ln>
+                  </pic:spPr>
+                </pic:pic>
+              </a:graphicData>
+            </a:graphic>
+          </wp:inline>
+        </w:drawing>
+      </w:r>
+    </w:p>
+    <w:bookmarkEnd w:id="9"/>
     <w:p>
       <w:pPr>
         <w:rPr>
@@ -2033,12 +2149,12 @@
       <w:pPr>
         <w:pStyle w:val="Heading1"/>
       </w:pPr>
-      <w:bookmarkStart w:id="9" w:name="_Toc8224920"/>
+      <w:bookmarkStart w:id="10" w:name="_Toc8224920"/>
       <w:r>
         <w:lastRenderedPageBreak/>
         <w:t>Responsibilities</w:t>
       </w:r>
-      <w:bookmarkEnd w:id="9"/>
+      <w:bookmarkEnd w:id="10"/>
     </w:p>
     <w:p>
       <w:r>
@@ -2219,7 +2335,18 @@
               <w:t xml:space="preserve"> testing</w:t>
             </w:r>
             <w:r>
-              <w:t xml:space="preserve"> + project documentation</w:t>
+              <w:t xml:space="preserve"> + project </w:t>
+            </w:r>
+            <w:proofErr w:type="gramStart"/>
+            <w:r>
+              <w:t>documentation</w:t>
+            </w:r>
+            <w:r>
+              <w:t>(</w:t>
+            </w:r>
+            <w:proofErr w:type="gramEnd"/>
+            <w:r>
+              <w:t>This doc, and README)</w:t>
             </w:r>
           </w:p>
         </w:tc>
@@ -2268,11 +2395,11 @@
       <w:pPr>
         <w:pStyle w:val="Heading1"/>
       </w:pPr>
-      <w:bookmarkStart w:id="10" w:name="_Toc8224921"/>
+      <w:bookmarkStart w:id="11" w:name="_Toc8224921"/>
       <w:r>
         <w:t>Build / Compile Instructions</w:t>
       </w:r>
-      <w:bookmarkEnd w:id="10"/>
+      <w:bookmarkEnd w:id="11"/>
     </w:p>
     <w:p>
       <w:r>
@@ -2358,8 +2485,6 @@
       <w:r>
         <w:t xml:space="preserve"> install</w:t>
       </w:r>
-      <w:bookmarkStart w:id="11" w:name="_GoBack"/>
-      <w:bookmarkEnd w:id="11"/>
     </w:p>
     <w:p>
       <w:pPr>
@@ -2391,6 +2516,56 @@
     </w:sectPr>
   </w:body>
 </w:document>
+</file>
+
+<file path=word/endnotes.xml><?xml version="1.0" encoding="utf-8"?>
+<w:endnotes xmlns:wpc="http://schemas.microsoft.com/office/word/2010/wordprocessingCanvas" xmlns:cx="http://schemas.microsoft.com/office/drawing/2014/chartex" xmlns:cx1="http://schemas.microsoft.com/office/drawing/2015/9/8/chartex" xmlns:cx2="http://schemas.microsoft.com/office/drawing/2015/10/21/chartex" xmlns:cx3="http://schemas.microsoft.com/office/drawing/2016/5/9/chartex" xmlns:cx4="http://schemas.microsoft.com/office/drawing/2016/5/10/chartex" xmlns:cx5="http://schemas.microsoft.com/office/drawing/2016/5/11/chartex" xmlns:cx6="http://schemas.microsoft.com/office/drawing/2016/5/12/chartex" xmlns:cx7="http://schemas.microsoft.com/office/drawing/2016/5/13/chartex" xmlns:cx8="http://schemas.microsoft.com/office/drawing/2016/5/14/chartex" xmlns:mc="http://schemas.openxmlformats.org/markup-compatibility/2006" xmlns:aink="http://schemas.microsoft.com/office/drawing/2016/ink" xmlns:am3d="http://schemas.microsoft.com/office/drawing/2017/model3d" xmlns:o="urn:schemas-microsoft-com:office:office" xmlns:r="http://schemas.openxmlformats.org/officeDocument/2006/relationships" xmlns:m="http://schemas.openxmlformats.org/officeDocument/2006/math" xmlns:v="urn:schemas-microsoft-com:vml" xmlns:wp14="http://schemas.microsoft.com/office/word/2010/wordprocessingDrawing" xmlns:wp="http://schemas.openxmlformats.org/drawingml/2006/wordprocessingDrawing" xmlns:w10="urn:schemas-microsoft-com:office:word" xmlns:w="http://schemas.openxmlformats.org/wordprocessingml/2006/main" xmlns:w14="http://schemas.microsoft.com/office/word/2010/wordml" xmlns:w15="http://schemas.microsoft.com/office/word/2012/wordml" xmlns:w16cid="http://schemas.microsoft.com/office/word/2016/wordml/cid" xmlns:w16se="http://schemas.microsoft.com/office/word/2015/wordml/symex" xmlns:wpg="http://schemas.microsoft.com/office/word/2010/wordprocessingGroup" xmlns:wpi="http://schemas.microsoft.com/office/word/2010/wordprocessingInk" xmlns:wne="http://schemas.microsoft.com/office/word/2006/wordml" xmlns:wps="http://schemas.microsoft.com/office/word/2010/wordprocessingShape" mc:Ignorable="w14 w15 w16se w16cid wp14">
+  <w:endnote w:type="separator" w:id="-1">
+    <w:p>
+      <w:pPr>
+        <w:spacing w:before="0" w:after="0" w:line="240" w:lineRule="auto"/>
+      </w:pPr>
+      <w:r>
+        <w:separator/>
+      </w:r>
+    </w:p>
+  </w:endnote>
+  <w:endnote w:type="continuationSeparator" w:id="0">
+    <w:p>
+      <w:pPr>
+        <w:spacing w:before="0" w:after="0" w:line="240" w:lineRule="auto"/>
+      </w:pPr>
+      <w:r>
+        <w:continuationSeparator/>
+      </w:r>
+    </w:p>
+  </w:endnote>
+</w:endnotes>
+</file>
+
+<file path=word/footnotes.xml><?xml version="1.0" encoding="utf-8"?>
+<w:footnotes xmlns:wpc="http://schemas.microsoft.com/office/word/2010/wordprocessingCanvas" xmlns:cx="http://schemas.microsoft.com/office/drawing/2014/chartex" xmlns:cx1="http://schemas.microsoft.com/office/drawing/2015/9/8/chartex" xmlns:cx2="http://schemas.microsoft.com/office/drawing/2015/10/21/chartex" xmlns:cx3="http://schemas.microsoft.com/office/drawing/2016/5/9/chartex" xmlns:cx4="http://schemas.microsoft.com/office/drawing/2016/5/10/chartex" xmlns:cx5="http://schemas.microsoft.com/office/drawing/2016/5/11/chartex" xmlns:cx6="http://schemas.microsoft.com/office/drawing/2016/5/12/chartex" xmlns:cx7="http://schemas.microsoft.com/office/drawing/2016/5/13/chartex" xmlns:cx8="http://schemas.microsoft.com/office/drawing/2016/5/14/chartex" xmlns:mc="http://schemas.openxmlformats.org/markup-compatibility/2006" xmlns:aink="http://schemas.microsoft.com/office/drawing/2016/ink" xmlns:am3d="http://schemas.microsoft.com/office/drawing/2017/model3d" xmlns:o="urn:schemas-microsoft-com:office:office" xmlns:r="http://schemas.openxmlformats.org/officeDocument/2006/relationships" xmlns:m="http://schemas.openxmlformats.org/officeDocument/2006/math" xmlns:v="urn:schemas-microsoft-com:vml" xmlns:wp14="http://schemas.microsoft.com/office/word/2010/wordprocessingDrawing" xmlns:wp="http://schemas.openxmlformats.org/drawingml/2006/wordprocessingDrawing" xmlns:w10="urn:schemas-microsoft-com:office:word" xmlns:w="http://schemas.openxmlformats.org/wordprocessingml/2006/main" xmlns:w14="http://schemas.microsoft.com/office/word/2010/wordml" xmlns:w15="http://schemas.microsoft.com/office/word/2012/wordml" xmlns:w16cid="http://schemas.microsoft.com/office/word/2016/wordml/cid" xmlns:w16se="http://schemas.microsoft.com/office/word/2015/wordml/symex" xmlns:wpg="http://schemas.microsoft.com/office/word/2010/wordprocessingGroup" xmlns:wpi="http://schemas.microsoft.com/office/word/2010/wordprocessingInk" xmlns:wne="http://schemas.microsoft.com/office/word/2006/wordml" xmlns:wps="http://schemas.microsoft.com/office/word/2010/wordprocessingShape" mc:Ignorable="w14 w15 w16se w16cid wp14">
+  <w:footnote w:type="separator" w:id="-1">
+    <w:p>
+      <w:pPr>
+        <w:spacing w:before="0" w:after="0" w:line="240" w:lineRule="auto"/>
+      </w:pPr>
+      <w:r>
+        <w:separator/>
+      </w:r>
+    </w:p>
+  </w:footnote>
+  <w:footnote w:type="continuationSeparator" w:id="0">
+    <w:p>
+      <w:pPr>
+        <w:spacing w:before="0" w:after="0" w:line="240" w:lineRule="auto"/>
+      </w:pPr>
+      <w:r>
+        <w:continuationSeparator/>
+      </w:r>
+    </w:p>
+  </w:footnote>
+</w:footnotes>
 </file>
 
 <file path=word/numbering.xml><?xml version="1.0" encoding="utf-8"?>
@@ -5109,6 +5284,58 @@
       <w:lang w:eastAsia="zh-TW"/>
     </w:rPr>
   </w:style>
+  <w:style w:type="paragraph" w:styleId="Header">
+    <w:name w:val="header"/>
+    <w:basedOn w:val="Normal"/>
+    <w:link w:val="HeaderChar"/>
+    <w:uiPriority w:val="99"/>
+    <w:unhideWhenUsed/>
+    <w:rsid w:val="00AA1F3F"/>
+    <w:pPr>
+      <w:tabs>
+        <w:tab w:val="center" w:pos="4153"/>
+        <w:tab w:val="right" w:pos="8306"/>
+      </w:tabs>
+      <w:snapToGrid w:val="0"/>
+    </w:pPr>
+  </w:style>
+  <w:style w:type="character" w:customStyle="1" w:styleId="HeaderChar">
+    <w:name w:val="Header Char"/>
+    <w:basedOn w:val="DefaultParagraphFont"/>
+    <w:link w:val="Header"/>
+    <w:uiPriority w:val="99"/>
+    <w:rsid w:val="00AA1F3F"/>
+    <w:rPr>
+      <w:sz w:val="20"/>
+      <w:szCs w:val="20"/>
+    </w:rPr>
+  </w:style>
+  <w:style w:type="paragraph" w:styleId="Footer">
+    <w:name w:val="footer"/>
+    <w:basedOn w:val="Normal"/>
+    <w:link w:val="FooterChar"/>
+    <w:uiPriority w:val="99"/>
+    <w:unhideWhenUsed/>
+    <w:rsid w:val="00AA1F3F"/>
+    <w:pPr>
+      <w:tabs>
+        <w:tab w:val="center" w:pos="4153"/>
+        <w:tab w:val="right" w:pos="8306"/>
+      </w:tabs>
+      <w:snapToGrid w:val="0"/>
+    </w:pPr>
+  </w:style>
+  <w:style w:type="character" w:customStyle="1" w:styleId="FooterChar">
+    <w:name w:val="Footer Char"/>
+    <w:basedOn w:val="DefaultParagraphFont"/>
+    <w:link w:val="Footer"/>
+    <w:uiPriority w:val="99"/>
+    <w:rsid w:val="00AA1F3F"/>
+    <w:rPr>
+      <w:sz w:val="20"/>
+      <w:szCs w:val="20"/>
+    </w:rPr>
+  </w:style>
 </w:styles>
 </file>
 
@@ -5323,7 +5550,7 @@
 </file>
 
 <file path=customXml/itemProps2.xml><?xml version="1.0" encoding="utf-8"?>
-<ds:datastoreItem xmlns:ds="http://schemas.openxmlformats.org/officeDocument/2006/customXml" ds:itemID="{9FBE1232-B7BF-40EC-90E7-94CC4E572387}">
+<ds:datastoreItem xmlns:ds="http://schemas.openxmlformats.org/officeDocument/2006/customXml" ds:itemID="{24BE0CBC-BDE2-4194-9946-78EE11CBD3CE}">
   <ds:schemaRefs>
     <ds:schemaRef ds:uri="http://schemas.openxmlformats.org/officeDocument/2006/bibliography"/>
   </ds:schemaRefs>

</xml_diff>